<commit_message>
actualizacion del archivo prueba
</commit_message>
<xml_diff>
--- a/Documentacion/DOCUMENTACION TECNICA.docx
+++ b/Documentacion/DOCUMENTACION TECNICA.docx
@@ -8,11 +8,15 @@
         <w:jc w:val="center"/>
         <w:rPr>
           <w:rFonts w:ascii="Times New Roman" w:hAnsi="Times New Roman" w:cs="Times New Roman"/>
-        </w:rPr>
-      </w:pPr>
-      <w:r>
-        <w:rPr>
-          <w:rFonts w:ascii="Times New Roman" w:hAnsi="Times New Roman" w:cs="Times New Roman"/>
+          <w:b/>
+          <w:bCs/>
+        </w:rPr>
+      </w:pPr>
+      <w:r>
+        <w:rPr>
+          <w:rFonts w:ascii="Times New Roman" w:hAnsi="Times New Roman" w:cs="Times New Roman"/>
+          <w:b/>
+          <w:bCs/>
           <w:sz w:val="28"/>
           <w:szCs w:val="28"/>
         </w:rPr>
@@ -25,6 +29,8 @@
         <w:jc w:val="center"/>
         <w:rPr>
           <w:rFonts w:ascii="Times New Roman" w:hAnsi="Times New Roman" w:cs="Times New Roman"/>
+          <w:b/>
+          <w:bCs/>
         </w:rPr>
       </w:pPr>
     </w:p>
@@ -34,6 +40,8 @@
         <w:jc w:val="center"/>
         <w:rPr>
           <w:rFonts w:ascii="Times New Roman" w:hAnsi="Times New Roman" w:cs="Times New Roman"/>
+          <w:b/>
+          <w:bCs/>
         </w:rPr>
       </w:pPr>
     </w:p>
@@ -43,6 +51,8 @@
         <w:jc w:val="center"/>
         <w:rPr>
           <w:rFonts w:ascii="Times New Roman" w:hAnsi="Times New Roman" w:cs="Times New Roman"/>
+          <w:b/>
+          <w:bCs/>
         </w:rPr>
       </w:pPr>
     </w:p>
@@ -52,11 +62,15 @@
         <w:jc w:val="center"/>
         <w:rPr>
           <w:rFonts w:ascii="Times New Roman" w:hAnsi="Times New Roman" w:cs="Times New Roman"/>
-        </w:rPr>
-      </w:pPr>
-      <w:r>
-        <w:rPr>
-          <w:rFonts w:ascii="Times New Roman" w:hAnsi="Times New Roman" w:cs="Times New Roman"/>
+          <w:b/>
+          <w:bCs/>
+        </w:rPr>
+      </w:pPr>
+      <w:r>
+        <w:rPr>
+          <w:rFonts w:ascii="Times New Roman" w:hAnsi="Times New Roman" w:cs="Times New Roman"/>
+          <w:b/>
+          <w:bCs/>
           <w:sz w:val="28"/>
           <w:szCs w:val="28"/>
         </w:rPr>
@@ -69,6 +83,8 @@
         <w:jc w:val="center"/>
         <w:rPr>
           <w:rFonts w:ascii="Times New Roman" w:hAnsi="Times New Roman" w:cs="Times New Roman"/>
+          <w:b/>
+          <w:bCs/>
           <w:sz w:val="28"/>
           <w:szCs w:val="28"/>
         </w:rPr>
@@ -76,6 +92,8 @@
       <w:r>
         <w:rPr>
           <w:rFonts w:ascii="Times New Roman" w:hAnsi="Times New Roman" w:cs="Times New Roman"/>
+          <w:b/>
+          <w:bCs/>
           <w:sz w:val="28"/>
           <w:szCs w:val="28"/>
         </w:rPr>
@@ -88,6 +106,8 @@
         <w:jc w:val="center"/>
         <w:rPr>
           <w:rFonts w:ascii="Times New Roman" w:hAnsi="Times New Roman" w:cs="Times New Roman"/>
+          <w:b/>
+          <w:bCs/>
           <w:sz w:val="28"/>
           <w:szCs w:val="28"/>
         </w:rPr>
@@ -99,6 +119,8 @@
         <w:jc w:val="center"/>
         <w:rPr>
           <w:rFonts w:ascii="Times New Roman" w:hAnsi="Times New Roman" w:cs="Times New Roman"/>
+          <w:b/>
+          <w:bCs/>
           <w:sz w:val="28"/>
           <w:szCs w:val="28"/>
         </w:rPr>
@@ -110,11 +132,15 @@
         <w:jc w:val="center"/>
         <w:rPr>
           <w:rFonts w:ascii="Times New Roman" w:hAnsi="Times New Roman" w:cs="Times New Roman"/>
-        </w:rPr>
-      </w:pPr>
-      <w:r>
-        <w:rPr>
-          <w:rFonts w:ascii="Times New Roman" w:hAnsi="Times New Roman" w:cs="Times New Roman"/>
+          <w:b/>
+          <w:bCs/>
+        </w:rPr>
+      </w:pPr>
+      <w:r>
+        <w:rPr>
+          <w:rFonts w:ascii="Times New Roman" w:hAnsi="Times New Roman" w:cs="Times New Roman"/>
+          <w:b/>
+          <w:bCs/>
           <w:sz w:val="28"/>
           <w:szCs w:val="28"/>
         </w:rPr>
@@ -127,6 +153,8 @@
         <w:jc w:val="center"/>
         <w:rPr>
           <w:rFonts w:ascii="Times New Roman" w:hAnsi="Times New Roman" w:cs="Times New Roman"/>
+          <w:b/>
+          <w:bCs/>
         </w:rPr>
       </w:pPr>
     </w:p>
@@ -136,6 +164,8 @@
         <w:jc w:val="center"/>
         <w:rPr>
           <w:rFonts w:ascii="Times New Roman" w:hAnsi="Times New Roman" w:cs="Times New Roman"/>
+          <w:b/>
+          <w:bCs/>
         </w:rPr>
       </w:pPr>
     </w:p>
@@ -145,6 +175,8 @@
         <w:jc w:val="center"/>
         <w:rPr>
           <w:rFonts w:ascii="Times New Roman" w:hAnsi="Times New Roman" w:cs="Times New Roman"/>
+          <w:b/>
+          <w:bCs/>
         </w:rPr>
       </w:pPr>
     </w:p>
@@ -154,6 +186,8 @@
         <w:jc w:val="center"/>
         <w:rPr>
           <w:rFonts w:ascii="Times New Roman" w:hAnsi="Times New Roman" w:cs="Times New Roman"/>
+          <w:b/>
+          <w:bCs/>
         </w:rPr>
       </w:pPr>
     </w:p>
@@ -163,6 +197,8 @@
         <w:jc w:val="center"/>
         <w:rPr>
           <w:rFonts w:ascii="Times New Roman" w:hAnsi="Times New Roman" w:cs="Times New Roman"/>
+          <w:b/>
+          <w:bCs/>
           <w:sz w:val="28"/>
           <w:szCs w:val="28"/>
         </w:rPr>
@@ -170,6 +206,8 @@
       <w:r>
         <w:rPr>
           <w:rFonts w:ascii="Times New Roman" w:hAnsi="Times New Roman" w:cs="Times New Roman"/>
+          <w:b/>
+          <w:bCs/>
           <w:sz w:val="28"/>
           <w:szCs w:val="28"/>
         </w:rPr>
@@ -182,6 +220,8 @@
         <w:jc w:val="center"/>
         <w:rPr>
           <w:rFonts w:ascii="Times New Roman" w:hAnsi="Times New Roman" w:cs="Times New Roman"/>
+          <w:b/>
+          <w:bCs/>
           <w:sz w:val="28"/>
           <w:szCs w:val="28"/>
         </w:rPr>
@@ -189,6 +229,8 @@
       <w:r>
         <w:rPr>
           <w:rFonts w:ascii="Times New Roman" w:hAnsi="Times New Roman" w:cs="Times New Roman"/>
+          <w:b/>
+          <w:bCs/>
           <w:sz w:val="28"/>
           <w:szCs w:val="28"/>
         </w:rPr>
@@ -497,17 +539,7 @@
           <w:sz w:val="24"/>
           <w:szCs w:val="24"/>
         </w:rPr>
-        <w:t>P</w:t>
-      </w:r>
-      <w:r>
-        <w:rPr>
-          <w:rFonts w:ascii="Times New Roman" w:hAnsi="Times New Roman" w:cs="Times New Roman"/>
-          <w:b/>
-          <w:bCs/>
-          <w:sz w:val="24"/>
-          <w:szCs w:val="24"/>
-        </w:rPr>
-        <w:t>roducto.py</w:t>
+        <w:t>Producto.py</w:t>
       </w:r>
     </w:p>
     <w:p>
@@ -2023,7 +2055,7 @@
           <w:szCs w:val="24"/>
         </w:rPr>
         <w:pict w14:anchorId="5E31E20E">
-          <v:rect id="_x0000_i1058" style="width:0;height:1.5pt" o:hralign="center" o:hrstd="t" o:hr="t" fillcolor="#a0a0a0" stroked="f"/>
+          <v:rect id="_x0000_i1025" style="width:0;height:1.5pt" o:hralign="center" o:hrstd="t" o:hr="t" fillcolor="#a0a0a0" stroked="f"/>
         </w:pict>
       </w:r>
     </w:p>
@@ -2833,23 +2865,7 @@
           <w:sz w:val="24"/>
           <w:szCs w:val="24"/>
         </w:rPr>
-        <w:t xml:space="preserve">(limite=5): Revisa todos los productos e imprime una alerta para aquellos cuyo stock es menor o igual al </w:t>
-      </w:r>
-      <w:r>
-        <w:rPr>
-          <w:rFonts w:ascii="Times New Roman" w:hAnsi="Times New Roman" w:cs="Times New Roman"/>
-          <w:sz w:val="24"/>
-          <w:szCs w:val="24"/>
-        </w:rPr>
-        <w:t>límite</w:t>
-      </w:r>
-      <w:r>
-        <w:rPr>
-          <w:rFonts w:ascii="Times New Roman" w:hAnsi="Times New Roman" w:cs="Times New Roman"/>
-          <w:sz w:val="24"/>
-          <w:szCs w:val="24"/>
-        </w:rPr>
-        <w:t>.</w:t>
+        <w:t>(limite=5): Revisa todos los productos e imprime una alerta para aquellos cuyo stock es menor o igual al límite.</w:t>
       </w:r>
     </w:p>
     <w:p>
@@ -3455,6 +3471,7 @@
       <w:r>
         <w:rPr>
           <w:rFonts w:ascii="Times New Roman" w:hAnsi="Times New Roman" w:cs="Times New Roman"/>
+          <w:noProof/>
           <w:sz w:val="24"/>
           <w:szCs w:val="24"/>
         </w:rPr>
@@ -3530,6 +3547,7 @@
       <w:r>
         <w:rPr>
           <w:rFonts w:ascii="Times New Roman" w:hAnsi="Times New Roman" w:cs="Times New Roman"/>
+          <w:noProof/>
           <w:sz w:val="24"/>
           <w:szCs w:val="24"/>
         </w:rPr>
@@ -6851,6 +6869,7 @@
   <w:style w:type="character" w:default="1" w:styleId="Fuentedeprrafopredeter">
     <w:name w:val="Default Paragraph Font"/>
     <w:uiPriority w:val="1"/>
+    <w:semiHidden/>
     <w:unhideWhenUsed/>
   </w:style>
   <w:style w:type="table" w:default="1" w:styleId="Tablanormal">

</xml_diff>